<commit_message>
changed diffusion pipeline, eddy outputs, rs-pipeline outputs and qa scripts
</commit_message>
<xml_diff>
--- a/nipy1.4/distortion_correction_preprocessing_hints.docx
+++ b/nipy1.4/distortion_correction_preprocessing_hints.docx
@@ -512,7 +512,414 @@
       </w:pPr>
       <w:r>
         <w:rPr/>
-        <w:t>or from the protocol: echo spacing = 0.</w:t>
+        <w:t>or from the protocol: echo spacing = 0.95 ms -&gt; divide by acceleration factor=2 : effective spacing= 0.95ms/2 = 0.475 ms</w:t>
+      </w:r>
+    </w:p>
+    <w:p>
+      <w:pPr>
+        <w:pStyle w:val="Normal"/>
+        <w:rPr/>
+      </w:pPr>
+      <w:r>
+        <w:rPr/>
+        <w:t xml:space="preserve">total readout time = 0.95 ms * </w:t>
+      </w:r>
+      <w:r>
+        <w:rPr/>
+        <w:t>(128/2-1) = 0.95*</w:t>
+      </w:r>
+      <w:r>
+        <w:rPr/>
+        <w:t xml:space="preserve">63= 0.05985 s </w:t>
+      </w:r>
+      <w:r>
+        <w:rPr/>
+        <w:t>(seems less appropriate:  0.475 ms * 127 = 0.0603 s OR)</w:t>
+      </w:r>
+    </w:p>
+    <w:p>
+      <w:pPr>
+        <w:pStyle w:val="Normal"/>
+        <w:rPr>
+          <w:u w:val="single"/>
+        </w:rPr>
+      </w:pPr>
+      <w:r>
+        <w:rPr>
+          <w:u w:val="single"/>
+        </w:rPr>
+        <w:t>Example (RSV 7T DWI, with acceleration, partial Fourier=6/8, GRAPPA=2)</w:t>
+      </w:r>
+    </w:p>
+    <w:p>
+      <w:pPr>
+        <w:pStyle w:val="Normal"/>
+        <w:rPr>
+          <w:lang w:val="de-DE"/>
+        </w:rPr>
+      </w:pPr>
+      <w:r>
+        <w:rPr>
+          <w:lang w:val="de-DE"/>
+        </w:rPr>
+        <w:t>BW in PE= 16.0259999999999998Hz/pix (DICOM-tag: (0019,1028)</w:t>
+      </w:r>
+    </w:p>
+    <w:p>
+      <w:pPr>
+        <w:pStyle w:val="Normal"/>
+        <w:rPr>
+          <w:lang w:val="de-DE"/>
+        </w:rPr>
+      </w:pPr>
+      <w:r>
+        <w:rPr>
+          <w:lang w:val="de-DE"/>
+        </w:rPr>
+        <w:t>Pix in PE= 160, u.a. DICOM-tag: (0051,100b)</w:t>
+      </w:r>
+    </w:p>
+    <w:p>
+      <w:pPr>
+        <w:pStyle w:val="Normal"/>
+        <w:rPr/>
+      </w:pPr>
+      <w:r>
+        <w:rPr/>
+        <w:t>dwelltime = 1/(16.45*128)=0.389ms</w:t>
+      </w:r>
+    </w:p>
+    <w:p>
+      <w:pPr>
+        <w:pStyle w:val="Normal"/>
+        <w:rPr/>
+      </w:pPr>
+      <w:r>
+        <w:rPr/>
+        <w:t>from protocol: echo spacing -&gt; 0.78 ms -&gt; effective spacing = 0.39 ms</w:t>
+      </w:r>
+    </w:p>
+    <w:p>
+      <w:pPr>
+        <w:pStyle w:val="Normal"/>
+        <w:rPr/>
+      </w:pPr>
+      <w:r>
+        <w:rPr/>
+        <w:t>Total readout time = (actual number of phase-encoding lines (which we calculated above) -1) * echo spacing = (80-1) * 0.78 ms = 0.06162 s</w:t>
+      </w:r>
+    </w:p>
+    <w:p>
+      <w:pPr>
+        <w:pStyle w:val="Normal"/>
+        <w:rPr>
+          <w:rFonts w:ascii="Calibri" w:hAnsi="Calibri" w:eastAsia="Calibri" w:cs="" w:asciiTheme="minorHAnsi" w:cstheme="minorBidi" w:eastAsiaTheme="minorHAnsi" w:hAnsiTheme="minorHAnsi"/>
+        </w:rPr>
+      </w:pPr>
+      <w:r>
+        <w:rPr>
+          <w:rFonts w:eastAsia="Calibri" w:cs="" w:cstheme="minorBidi" w:eastAsiaTheme="minorHAnsi"/>
+        </w:rPr>
+        <w:t>Or reconstructed number of phase encodes -1 * effective echo spacing = 0.06201 s</w:t>
+      </w:r>
+    </w:p>
+    <w:p>
+      <w:pPr>
+        <w:pStyle w:val="Normal"/>
+        <w:rPr>
+          <w:rFonts w:ascii="Calibri" w:hAnsi="Calibri" w:eastAsia="Calibri" w:cs="" w:asciiTheme="minorHAnsi" w:cstheme="minorBidi" w:eastAsiaTheme="minorHAnsi" w:hAnsiTheme="minorHAnsi"/>
+        </w:rPr>
+      </w:pPr>
+      <w:r>
+        <w:rPr>
+          <w:rFonts w:eastAsia="Calibri" w:cs="" w:cstheme="minorBidi" w:eastAsiaTheme="minorHAnsi"/>
+          <w:u w:val="single"/>
+        </w:rPr>
+        <w:t>Example (RSV 3T resting state, with acceleration, partial Fourier=6/8, PAT=1, multiband=4)</w:t>
+      </w:r>
+    </w:p>
+    <w:p>
+      <w:pPr>
+        <w:pStyle w:val="Normal"/>
+        <w:rPr>
+          <w:rFonts w:ascii="Calibri" w:hAnsi="Calibri" w:eastAsia="Calibri" w:cs="" w:asciiTheme="minorHAnsi" w:cstheme="minorBidi" w:eastAsiaTheme="minorHAnsi" w:hAnsiTheme="minorHAnsi"/>
+        </w:rPr>
+      </w:pPr>
+      <w:r>
+        <w:rPr>
+          <w:rFonts w:eastAsia="Calibri" w:cs="" w:cstheme="minorBidi" w:eastAsiaTheme="minorHAnsi"/>
+          <w:u w:val="none"/>
+        </w:rPr>
+        <w:t>dwell time of inv/norm scans  = 0.00063 s, Nphase = 88</w:t>
+      </w:r>
+    </w:p>
+    <w:p>
+      <w:pPr>
+        <w:pStyle w:val="Normal"/>
+        <w:rPr>
+          <w:rFonts w:ascii="Calibri" w:hAnsi="Calibri" w:eastAsia="Calibri" w:cs="" w:asciiTheme="minorHAnsi" w:cstheme="minorBidi" w:eastAsiaTheme="minorHAnsi" w:hAnsiTheme="minorHAnsi"/>
+          <w:u w:val="none"/>
+        </w:rPr>
+      </w:pPr>
+      <w:r>
+        <w:rPr>
+          <w:rFonts w:eastAsia="Calibri" w:cs="" w:cstheme="minorBidi" w:eastAsiaTheme="minorHAnsi"/>
+          <w:u w:val="none"/>
+        </w:rPr>
+        <w:t>total readout time = 0.05481 s = 87*63ms → for acquisition file</w:t>
+      </w:r>
+    </w:p>
+    <w:p>
+      <w:pPr>
+        <w:pStyle w:val="Normal"/>
+        <w:rPr>
+          <w:lang w:val="de-DE"/>
+        </w:rPr>
+      </w:pPr>
+      <w:r>
+        <w:rPr>
+          <w:lang w:val="de-DE"/>
+        </w:rPr>
+      </w:r>
+    </w:p>
+    <w:p>
+      <w:pPr>
+        <w:pStyle w:val="Normal"/>
+        <w:rPr>
+          <w:rFonts w:ascii="Calibri" w:hAnsi="Calibri" w:eastAsia="Calibri" w:cs="" w:asciiTheme="minorHAnsi" w:cstheme="minorBidi" w:eastAsiaTheme="minorHAnsi" w:hAnsiTheme="minorHAnsi"/>
+        </w:rPr>
+      </w:pPr>
+      <w:r>
+        <w:rPr>
+          <w:rFonts w:eastAsia="Calibri" w:cs="" w:cstheme="minorBidi" w:eastAsiaTheme="minorHAnsi"/>
+        </w:rPr>
+        <w:t xml:space="preserve">from protocol of actual restting state sequence: echo spacing -&gt; 0.67 ms→ echo space given to fugue.. Sequence with GRAPPA = 4, PE = 88 </w:t>
+      </w:r>
+    </w:p>
+    <w:p>
+      <w:pPr>
+        <w:pStyle w:val="Normal"/>
+        <w:rPr>
+          <w:rFonts w:ascii="Calibri" w:hAnsi="Calibri" w:eastAsia="Calibri" w:cs="" w:asciiTheme="minorHAnsi" w:cstheme="minorBidi" w:eastAsiaTheme="minorHAnsi" w:hAnsiTheme="minorHAnsi"/>
+        </w:rPr>
+      </w:pPr>
+      <w:r>
+        <w:rPr>
+          <w:rFonts w:eastAsia="Calibri" w:cs="" w:cstheme="minorBidi" w:eastAsiaTheme="minorHAnsi"/>
+        </w:rPr>
+      </w:r>
+    </w:p>
+    <w:p>
+      <w:pPr>
+        <w:pStyle w:val="Normal"/>
+        <w:rPr/>
+      </w:pPr>
+      <w:bookmarkStart w:id="0" w:name="__DdeLink__95_1589538680"/>
+      <w:r>
+        <w:rPr>
+          <w:u w:val="single"/>
+        </w:rPr>
+        <w:t>Example (Agewell 3T resting state, with acceleration, partial Fourier=6/8, PAT=1, MB=3)</w:t>
+      </w:r>
+    </w:p>
+    <w:p>
+      <w:pPr>
+        <w:pStyle w:val="Normal"/>
+        <w:rPr/>
+      </w:pPr>
+      <w:r>
+        <w:rPr>
+          <w:lang w:val="de-DE"/>
+        </w:rPr>
+        <w:t>BW in PE= UNIMPLEMENTED Hz/pix (DICOM-tag: (0019,1028)</w:t>
+      </w:r>
+    </w:p>
+    <w:p>
+      <w:pPr>
+        <w:pStyle w:val="Normal"/>
+        <w:rPr/>
+      </w:pPr>
+      <w:r>
+        <w:rPr>
+          <w:lang w:val="de-DE"/>
+        </w:rPr>
+        <w:t>Pix in PE= 88, u.a. DICOM-tag: (0051,100b)</w:t>
+      </w:r>
+    </w:p>
+    <w:p>
+      <w:pPr>
+        <w:pStyle w:val="Normal"/>
+        <w:rPr/>
+      </w:pPr>
+      <w:r>
+        <w:rPr/>
+        <w:t>dwelltime = ?</w:t>
+      </w:r>
+    </w:p>
+    <w:p>
+      <w:pPr>
+        <w:pStyle w:val="Normal"/>
+        <w:rPr/>
+      </w:pPr>
+      <w:r>
+        <w:rPr/>
+        <w:t>from protocol: echo spacing -&gt; 0.67 ms  in norm/invpol scans and imaging sequence.</w:t>
+      </w:r>
+    </w:p>
+    <w:p>
+      <w:pPr>
+        <w:pStyle w:val="Normal"/>
+        <w:rPr/>
+      </w:pPr>
+      <w:bookmarkStart w:id="1" w:name="__DdeLink__95_1589538680"/>
+      <w:r>
+        <w:rPr/>
+        <w:t>Total readout time = (actual number of phase-encoding lines (which we calculated above) -1) * echo spacing = (88-1) * 0.67 ms = 0.05829 s (NO acceleration, so effective echo spacing = echo spacing)</w:t>
+      </w:r>
+      <w:bookmarkEnd w:id="1"/>
+    </w:p>
+    <w:p>
+      <w:pPr>
+        <w:pStyle w:val="Normal"/>
+        <w:rPr>
+          <w:b/>
+          <w:b/>
+        </w:rPr>
+      </w:pPr>
+      <w:r>
+        <w:rPr>
+          <w:b/>
+        </w:rPr>
+      </w:r>
+    </w:p>
+    <w:p>
+      <w:pPr>
+        <w:pStyle w:val="Normal"/>
+        <w:rPr>
+          <w:b/>
+          <w:b/>
+        </w:rPr>
+      </w:pPr>
+      <w:r>
+        <w:rPr>
+          <w:b/>
+        </w:rPr>
+      </w:r>
+    </w:p>
+    <w:p>
+      <w:pPr>
+        <w:pStyle w:val="Normal"/>
+        <w:rPr/>
+      </w:pPr>
+      <w:r>
+        <w:rPr>
+          <w:u w:val="single"/>
+        </w:rPr>
+        <w:t xml:space="preserve">Example (Agewell 3T </w:t>
+      </w:r>
+      <w:r>
+        <w:rPr>
+          <w:u w:val="single"/>
+        </w:rPr>
+        <w:t>DWI</w:t>
+      </w:r>
+      <w:r>
+        <w:rPr>
+          <w:u w:val="single"/>
+        </w:rPr>
+        <w:t>, with acceleration, partial Fourier=6/8, PAT=</w:t>
+      </w:r>
+      <w:r>
+        <w:rPr>
+          <w:u w:val="single"/>
+        </w:rPr>
+        <w:t>2</w:t>
+      </w:r>
+      <w:r>
+        <w:rPr>
+          <w:u w:val="single"/>
+        </w:rPr>
+        <w:t>, MB=</w:t>
+      </w:r>
+      <w:r>
+        <w:rPr>
+          <w:u w:val="single"/>
+        </w:rPr>
+        <w:t>2</w:t>
+      </w:r>
+      <w:r>
+        <w:rPr>
+          <w:u w:val="single"/>
+        </w:rPr>
+        <w:t>)</w:t>
+      </w:r>
+    </w:p>
+    <w:p>
+      <w:pPr>
+        <w:pStyle w:val="Normal"/>
+        <w:rPr/>
+      </w:pPr>
+      <w:r>
+        <w:rPr>
+          <w:lang w:val="de-DE"/>
+        </w:rPr>
+        <w:t>BW in PE= UNIMPLEMENTED Hz/pix (DICOM-tag: (0019,1028)</w:t>
+      </w:r>
+    </w:p>
+    <w:p>
+      <w:pPr>
+        <w:pStyle w:val="Normal"/>
+        <w:rPr/>
+      </w:pPr>
+      <w:r>
+        <w:rPr>
+          <w:lang w:val="de-DE"/>
+        </w:rPr>
+        <w:t xml:space="preserve">Pix in PE= </w:t>
+      </w:r>
+      <w:r>
+        <w:rPr>
+          <w:lang w:val="de-DE"/>
+        </w:rPr>
+        <w:t>128</w:t>
+      </w:r>
+      <w:r>
+        <w:rPr>
+          <w:lang w:val="de-DE"/>
+        </w:rPr>
+        <w:t>, u.a. DICOM-tag: (0051,100b)</w:t>
+      </w:r>
+    </w:p>
+    <w:p>
+      <w:pPr>
+        <w:pStyle w:val="Normal"/>
+        <w:rPr/>
+      </w:pPr>
+      <w:r>
+        <w:rPr>
+          <w:lang w:val="de-DE"/>
+        </w:rPr>
+        <w:t>PAT=2</w:t>
+      </w:r>
+    </w:p>
+    <w:p>
+      <w:pPr>
+        <w:pStyle w:val="Normal"/>
+        <w:rPr/>
+      </w:pPr>
+      <w:r>
+        <w:rPr/>
+        <w:t>dwelltime = ?</w:t>
+      </w:r>
+    </w:p>
+    <w:p>
+      <w:pPr>
+        <w:pStyle w:val="Normal"/>
+        <w:rPr/>
+      </w:pPr>
+      <w:r>
+        <w:rPr/>
+        <w:t>from protocol: echo spacing -&gt; 0.</w:t>
       </w:r>
       <w:r>
         <w:rPr/>
@@ -520,402 +927,58 @@
       </w:r>
       <w:r>
         <w:rPr/>
-        <w:t xml:space="preserve"> ms -&gt; divide by acceleration factor=2 : effective spacing= 0.95ms/2 = 0.475 ms</w:t>
-      </w:r>
-    </w:p>
-    <w:p>
-      <w:pPr>
-        <w:pStyle w:val="Normal"/>
-        <w:rPr/>
-      </w:pPr>
-      <w:r>
-        <w:rPr/>
-        <w:t>total readout time = 0.475 ms * 127 = 0.060</w:t>
-      </w:r>
-      <w:r>
-        <w:rPr/>
-        <w:t xml:space="preserve">3 </w:t>
-      </w:r>
-      <w:r>
-        <w:rPr/>
-        <w:t>s OR 0.</w:t>
-      </w:r>
-      <w:r>
-        <w:rPr/>
+        <w:t xml:space="preserve"> ms  in norm/invpol scans and imaging sequence.</w:t>
+      </w:r>
+    </w:p>
+    <w:p>
+      <w:pPr>
+        <w:pStyle w:val="Normal"/>
+        <w:rPr>
+          <w:b/>
+          <w:b/>
+        </w:rPr>
+      </w:pPr>
+      <w:r>
+        <w:rPr>
+          <w:b/>
+        </w:rPr>
+        <w:t>Total readout time = (actual number of phase-encoding lines (which we calculated above) -1) * echo spacing = (</w:t>
+      </w:r>
+      <w:r>
+        <w:rPr>
+          <w:b/>
+        </w:rPr>
+        <w:t>64</w:t>
+      </w:r>
+      <w:r>
+        <w:rPr>
+          <w:b/>
+        </w:rPr>
+        <w:t>-1) * 0.</w:t>
+      </w:r>
+      <w:r>
+        <w:rPr>
+          <w:b/>
+        </w:rPr>
         <w:t>95</w:t>
       </w:r>
       <w:r>
-        <w:rPr/>
-        <w:t xml:space="preserve"> ms * 63= 0.0</w:t>
-      </w:r>
-      <w:r>
-        <w:rPr/>
+        <w:rPr>
+          <w:b/>
+        </w:rPr>
+        <w:t>ms = 0.0</w:t>
+      </w:r>
+      <w:r>
+        <w:rPr>
+          <w:b/>
+        </w:rPr>
         <w:t>5985</w:t>
       </w:r>
       <w:r>
-        <w:rPr/>
-        <w:t xml:space="preserve"> s</w:t>
-      </w:r>
-    </w:p>
-    <w:p>
-      <w:pPr>
-        <w:pStyle w:val="Normal"/>
-        <w:rPr>
-          <w:u w:val="single"/>
-        </w:rPr>
-      </w:pPr>
-      <w:r>
-        <w:rPr>
-          <w:u w:val="single"/>
-        </w:rPr>
-        <w:t>Example (RSV 7T DWI, with acceleration, partial Fourier=6/8, GRAPPA=2)</w:t>
-      </w:r>
-    </w:p>
-    <w:p>
-      <w:pPr>
-        <w:pStyle w:val="Normal"/>
-        <w:rPr>
-          <w:lang w:val="de-DE"/>
-        </w:rPr>
-      </w:pPr>
-      <w:r>
-        <w:rPr>
-          <w:lang w:val="de-DE"/>
-        </w:rPr>
-        <w:t>BW in PE= 16.0259999999999998Hz/pix (DICOM-tag: (0019,1028)</w:t>
-      </w:r>
-    </w:p>
-    <w:p>
-      <w:pPr>
-        <w:pStyle w:val="Normal"/>
-        <w:rPr>
-          <w:lang w:val="de-DE"/>
-        </w:rPr>
-      </w:pPr>
-      <w:r>
-        <w:rPr>
-          <w:lang w:val="de-DE"/>
-        </w:rPr>
-        <w:t>Pix in PE= 160, u.a. DICOM-tag: (0051,100b)</w:t>
-      </w:r>
-    </w:p>
-    <w:p>
-      <w:pPr>
-        <w:pStyle w:val="Normal"/>
-        <w:rPr/>
-      </w:pPr>
-      <w:r>
-        <w:rPr/>
-        <w:t>dwelltime = 1/(16.45*128)=0.389ms</w:t>
-      </w:r>
-    </w:p>
-    <w:p>
-      <w:pPr>
-        <w:pStyle w:val="Normal"/>
-        <w:rPr/>
-      </w:pPr>
-      <w:r>
-        <w:rPr/>
-        <w:t>from protocol: echo spacing -&gt; 0.78 ms -&gt; effective spacing = 0.39 ms</w:t>
-      </w:r>
-    </w:p>
-    <w:p>
-      <w:pPr>
-        <w:pStyle w:val="Normal"/>
-        <w:rPr/>
-      </w:pPr>
-      <w:r>
-        <w:rPr/>
-        <w:t>Total readout time = (actual number of phase-encoding lines (which we calculated above) -1) * echo spacing = (80-1) * 0.78 ms = 0.06162 s</w:t>
-      </w:r>
-    </w:p>
-    <w:p>
-      <w:pPr>
-        <w:pStyle w:val="Normal"/>
-        <w:rPr>
-          <w:rFonts w:asciiTheme="minorHAnsi" w:cstheme="minorBidi" w:eastAsiaTheme="minorHAnsi" w:hAnsiTheme="minorHAnsi"/>
-        </w:rPr>
-      </w:pPr>
-      <w:r>
-        <w:rPr>
-          <w:rFonts w:asciiTheme="minorHAnsi" w:cstheme="minorBidi" w:eastAsiaTheme="minorHAnsi" w:hAnsiTheme="minorHAnsi"/>
-        </w:rPr>
-        <w:t>Or reconstructed number of phase encodes -1 * effective echo spacing = 0.06201 s</w:t>
-      </w:r>
-    </w:p>
-    <w:p>
-      <w:pPr>
-        <w:pStyle w:val="Normal"/>
-        <w:rPr>
-          <w:rFonts w:asciiTheme="minorHAnsi" w:cstheme="minorBidi" w:eastAsiaTheme="minorHAnsi" w:hAnsiTheme="minorHAnsi"/>
-        </w:rPr>
-      </w:pPr>
-      <w:r>
-        <w:rPr>
-          <w:rFonts w:asciiTheme="minorHAnsi" w:cstheme="minorBidi" w:eastAsiaTheme="minorHAnsi" w:hAnsiTheme="minorHAnsi"/>
-          <w:u w:val="single"/>
-        </w:rPr>
-        <w:t>Example (</w:t>
-      </w:r>
-      <w:r>
-        <w:rPr>
-          <w:rFonts w:asciiTheme="minorHAnsi" w:cstheme="minorBidi" w:eastAsiaTheme="minorHAnsi" w:hAnsiTheme="minorHAnsi"/>
-          <w:u w:val="single"/>
-        </w:rPr>
-        <w:t>RSV 3</w:t>
-      </w:r>
-      <w:r>
-        <w:rPr>
-          <w:rFonts w:asciiTheme="minorHAnsi" w:cstheme="minorBidi" w:eastAsiaTheme="minorHAnsi" w:hAnsiTheme="minorHAnsi"/>
-          <w:u w:val="single"/>
-        </w:rPr>
-        <w:t xml:space="preserve">T resting state, with acceleration, partial Fourier=6/8, </w:t>
-      </w:r>
-      <w:r>
-        <w:rPr>
-          <w:rFonts w:asciiTheme="minorHAnsi" w:cstheme="minorBidi" w:eastAsiaTheme="minorHAnsi" w:hAnsiTheme="minorHAnsi"/>
-          <w:u w:val="single"/>
-        </w:rPr>
-        <w:t>PAT=1, multiband</w:t>
-      </w:r>
-      <w:r>
-        <w:rPr>
-          <w:rFonts w:asciiTheme="minorHAnsi" w:cstheme="minorBidi" w:eastAsiaTheme="minorHAnsi" w:hAnsiTheme="minorHAnsi"/>
-          <w:u w:val="single"/>
-        </w:rPr>
-        <w:t>=</w:t>
-      </w:r>
-      <w:r>
-        <w:rPr>
-          <w:rFonts w:asciiTheme="minorHAnsi" w:cstheme="minorBidi" w:eastAsiaTheme="minorHAnsi" w:hAnsiTheme="minorHAnsi"/>
-          <w:u w:val="single"/>
-        </w:rPr>
-        <w:t>4</w:t>
-      </w:r>
-      <w:r>
-        <w:rPr>
-          <w:rFonts w:asciiTheme="minorHAnsi" w:cstheme="minorBidi" w:eastAsiaTheme="minorHAnsi" w:hAnsiTheme="minorHAnsi"/>
-          <w:u w:val="single"/>
-        </w:rPr>
-        <w:t>)</w:t>
-      </w:r>
-    </w:p>
-    <w:p>
-      <w:pPr>
-        <w:pStyle w:val="Normal"/>
-        <w:rPr>
-          <w:rFonts w:asciiTheme="minorHAnsi" w:cstheme="minorBidi" w:eastAsiaTheme="minorHAnsi" w:hAnsiTheme="minorHAnsi"/>
-        </w:rPr>
-      </w:pPr>
-      <w:r>
-        <w:rPr>
-          <w:rFonts w:asciiTheme="minorHAnsi" w:cstheme="minorBidi" w:eastAsiaTheme="minorHAnsi" w:hAnsiTheme="minorHAnsi"/>
-          <w:u w:val="none"/>
-        </w:rPr>
-        <w:t xml:space="preserve">dwell time of inv/norm scans </w:t>
-      </w:r>
-      <w:r>
-        <w:rPr>
-          <w:rFonts w:asciiTheme="minorHAnsi" w:cstheme="minorBidi" w:eastAsiaTheme="minorHAnsi" w:hAnsiTheme="minorHAnsi"/>
-          <w:u w:val="none"/>
-        </w:rPr>
-        <w:t xml:space="preserve"> = 0.0006</w:t>
-      </w:r>
-      <w:r>
-        <w:rPr>
-          <w:rFonts w:asciiTheme="minorHAnsi" w:cstheme="minorBidi" w:eastAsiaTheme="minorHAnsi" w:hAnsiTheme="minorHAnsi"/>
-          <w:u w:val="none"/>
-        </w:rPr>
-        <w:t>3 s, Nphase = 88</w:t>
-      </w:r>
-    </w:p>
-    <w:p>
-      <w:pPr>
-        <w:pStyle w:val="Normal"/>
-        <w:rPr>
-          <w:rFonts w:asciiTheme="minorHAnsi" w:cstheme="minorBidi" w:eastAsiaTheme="minorHAnsi" w:hAnsiTheme="minorHAnsi"/>
-          <w:u w:val="none"/>
-        </w:rPr>
-      </w:pPr>
-      <w:r>
-        <w:rPr>
-          <w:rFonts w:asciiTheme="minorHAnsi" w:cstheme="minorBidi" w:eastAsiaTheme="minorHAnsi" w:hAnsiTheme="minorHAnsi"/>
-          <w:u w:val="none"/>
-        </w:rPr>
-        <w:t xml:space="preserve">total readout time = 0.05481 s </w:t>
-      </w:r>
-      <w:r>
-        <w:rPr>
-          <w:rFonts w:asciiTheme="minorHAnsi" w:cstheme="minorBidi" w:eastAsiaTheme="minorHAnsi" w:hAnsiTheme="minorHAnsi"/>
-          <w:u w:val="none"/>
-        </w:rPr>
-        <w:t>= 87*63ms → for acquisition file</w:t>
-      </w:r>
-    </w:p>
-    <w:p>
-      <w:pPr>
-        <w:pStyle w:val="Normal"/>
-        <w:rPr>
-          <w:lang w:val="de-DE"/>
-        </w:rPr>
-      </w:pPr>
-      <w:r>
-        <w:rPr>
-          <w:rFonts w:asciiTheme="minorHAnsi" w:cstheme="minorBidi" w:eastAsiaTheme="minorHAnsi" w:hAnsiTheme="minorHAnsi"/>
-        </w:rPr>
-      </w:r>
-    </w:p>
-    <w:p>
-      <w:pPr>
-        <w:pStyle w:val="Normal"/>
-        <w:rPr>
-          <w:rFonts w:asciiTheme="minorHAnsi" w:cstheme="minorBidi" w:eastAsiaTheme="minorHAnsi" w:hAnsiTheme="minorHAnsi"/>
-        </w:rPr>
-      </w:pPr>
-      <w:r>
-        <w:rPr>
-          <w:rFonts w:asciiTheme="minorHAnsi" w:cstheme="minorBidi" w:eastAsiaTheme="minorHAnsi" w:hAnsiTheme="minorHAnsi"/>
-        </w:rPr>
-        <w:t xml:space="preserve">from protocol </w:t>
-      </w:r>
-      <w:r>
-        <w:rPr>
-          <w:rFonts w:asciiTheme="minorHAnsi" w:cstheme="minorBidi" w:eastAsiaTheme="minorHAnsi" w:hAnsiTheme="minorHAnsi"/>
-        </w:rPr>
-        <w:t>of actual restting state sequence</w:t>
-      </w:r>
-      <w:r>
-        <w:rPr>
-          <w:rFonts w:asciiTheme="minorHAnsi" w:cstheme="minorBidi" w:eastAsiaTheme="minorHAnsi" w:hAnsiTheme="minorHAnsi"/>
-        </w:rPr>
-        <w:t>: echo spacing -&gt; 0.67 ms</w:t>
-      </w:r>
-      <w:r>
-        <w:rPr>
-          <w:rFonts w:asciiTheme="minorHAnsi" w:cstheme="minorBidi" w:eastAsiaTheme="minorHAnsi" w:hAnsiTheme="minorHAnsi"/>
-        </w:rPr>
-        <w:t xml:space="preserve">→ echo space given to fugue.. Sequence with GRAPPA = 4, PE = 88 </w:t>
-      </w:r>
-    </w:p>
-    <w:p>
-      <w:pPr>
-        <w:pStyle w:val="Normal"/>
-        <w:rPr>
-          <w:rFonts w:asciiTheme="minorHAnsi" w:cstheme="minorBidi" w:eastAsiaTheme="minorHAnsi" w:hAnsiTheme="minorHAnsi"/>
-        </w:rPr>
-      </w:pPr>
-      <w:r>
-        <w:rPr>
-          <w:rFonts w:asciiTheme="minorHAnsi" w:cstheme="minorBidi" w:eastAsiaTheme="minorHAnsi" w:hAnsiTheme="minorHAnsi"/>
-        </w:rPr>
-      </w:r>
-    </w:p>
-    <w:p>
-      <w:pPr>
-        <w:pStyle w:val="Normal"/>
-        <w:rPr/>
-      </w:pPr>
-      <w:r>
-        <w:rPr>
-          <w:u w:val="single"/>
-        </w:rPr>
-        <w:t xml:space="preserve">Example (Agewell 3T resting state, with acceleration, partial Fourier=6/8, </w:t>
-      </w:r>
-      <w:r>
-        <w:rPr>
-          <w:u w:val="single"/>
-        </w:rPr>
-        <w:t>PAT=1, MB</w:t>
-      </w:r>
-      <w:r>
-        <w:rPr>
-          <w:u w:val="single"/>
-        </w:rPr>
-        <w:t>=3)</w:t>
-      </w:r>
-    </w:p>
-    <w:p>
-      <w:pPr>
-        <w:pStyle w:val="Normal"/>
-        <w:rPr/>
-      </w:pPr>
-      <w:r>
-        <w:rPr>
-          <w:lang w:val="de-DE"/>
-        </w:rPr>
-        <w:t>BW in PE= UNIMPLEMENTED Hz/pix (DICOM-tag: (0019,1028)</w:t>
-      </w:r>
-    </w:p>
-    <w:p>
-      <w:pPr>
-        <w:pStyle w:val="Normal"/>
-        <w:rPr/>
-      </w:pPr>
-      <w:r>
-        <w:rPr>
-          <w:lang w:val="de-DE"/>
-        </w:rPr>
-        <w:t>Pix in PE= 88, u.a. DICOM-tag: (0051,100b)</w:t>
-      </w:r>
-    </w:p>
-    <w:p>
-      <w:pPr>
-        <w:pStyle w:val="Normal"/>
-        <w:rPr/>
-      </w:pPr>
-      <w:r>
-        <w:rPr/>
-        <w:t>dwelltime = ?</w:t>
-      </w:r>
-    </w:p>
-    <w:p>
-      <w:pPr>
-        <w:pStyle w:val="Normal"/>
-        <w:rPr/>
-      </w:pPr>
-      <w:r>
-        <w:rPr/>
-        <w:t xml:space="preserve">from protocol: echo spacing -&gt; 0.67 ms  </w:t>
-      </w:r>
-      <w:r>
-        <w:rPr/>
-        <w:t>in norm/invpol scans and imaging sequence.</w:t>
-      </w:r>
-    </w:p>
-    <w:p>
-      <w:pPr>
-        <w:pStyle w:val="Normal"/>
-        <w:rPr/>
-      </w:pPr>
-      <w:r>
-        <w:rPr/>
-        <w:t>Total readout time = (actual number of phase-encoding lines (which we calculated above) -1) * echo spacing = (88-1) * 0.67 ms = 0.0</w:t>
-      </w:r>
-      <w:r>
-        <w:rPr/>
-        <w:t xml:space="preserve">5829 </w:t>
-      </w:r>
-      <w:r>
-        <w:rPr/>
-        <w:t xml:space="preserve">s </w:t>
-      </w:r>
-      <w:r>
-        <w:rPr/>
-        <w:t>(NO acceleration, so effective echo spacing = echo spacing)</w:t>
-      </w:r>
-    </w:p>
-    <w:p>
-      <w:pPr>
-        <w:pStyle w:val="Normal"/>
-        <w:rPr>
-          <w:b/>
-          <w:b/>
-        </w:rPr>
-      </w:pPr>
-      <w:r>
-        <w:rPr>
-          <w:b/>
-        </w:rPr>
+        <w:rPr>
+          <w:b/>
+        </w:rPr>
+        <w:t xml:space="preserve"> s (NO acceleration, so effective echo spacing = echo spacing)</w:t>
       </w:r>
     </w:p>
     <w:p>
@@ -938,7 +1001,7 @@
       <w:pgNumType w:fmt="decimal"/>
       <w:formProt w:val="false"/>
       <w:textDirection w:val="lrTb"/>
-      <w:docGrid w:type="default" w:linePitch="360" w:charSpace="4294965247"/>
+      <w:docGrid w:type="default" w:linePitch="360" w:charSpace="0"/>
     </w:sectPr>
   </w:body>
 </w:document>
@@ -1343,6 +1406,7 @@
     <w:rPr>
       <w:rFonts w:ascii="Calibri" w:hAnsi="Calibri" w:eastAsia="Calibri" w:cs="" w:asciiTheme="minorHAnsi" w:cstheme="minorBidi" w:eastAsiaTheme="minorHAnsi" w:hAnsiTheme="minorHAnsi"/>
       <w:color w:val="00000A"/>
+      <w:kern w:val="0"/>
       <w:sz w:val="22"/>
       <w:szCs w:val="22"/>
       <w:lang w:val="en-US" w:eastAsia="en-US" w:bidi="ar-SA"/>
@@ -1390,13 +1454,18 @@
       <w:iCs/>
     </w:rPr>
   </w:style>
+  <w:style w:type="character" w:styleId="ListLabel1">
+    <w:name w:val="ListLabel 1"/>
+    <w:qFormat/>
+    <w:rPr/>
+  </w:style>
   <w:style w:type="paragraph" w:styleId="Heading">
     <w:name w:val="Heading"/>
     <w:basedOn w:val="Normal"/>
     <w:next w:val="TextBody"/>
     <w:qFormat/>
     <w:pPr>
-      <w:keepNext/>
+      <w:keepNext w:val="true"/>
       <w:spacing w:before="240" w:after="120"/>
     </w:pPr>
     <w:rPr>

</xml_diff>